<commit_message>
CV A8 progress Using actual floats for subtraction instead of uint8. Removed morphological open operator because unecessary with sufficient blurring
</commit_message>
<xml_diff>
--- a/CV/Assignments/Assignment8/ps8_extraInfo.docx
+++ b/CV/Assignments/Assignment8/ps8_extraInfo.docx
@@ -355,6 +355,145 @@
       </w:r>
     </w:p>
     <w:p>
+      <w:r>
+        <w:br w:type="page"/>
+      </w:r>
+    </w:p>
+    <w:p>
+      <w:r>
+        <w:lastRenderedPageBreak/>
+        <w:t>With cleaned up MHI images</w:t>
+      </w:r>
+    </w:p>
+    <w:p>
+      <w:r>
+        <w:rPr>
+          <w:noProof/>
+        </w:rPr>
+        <w:drawing>
+          <wp:inline distT="0" distB="0" distL="0" distR="0" wp14:anchorId="25E95424" wp14:editId="578DC660">
+            <wp:extent cx="4610100" cy="5943600"/>
+            <wp:effectExtent l="0" t="0" r="0" b="0"/>
+            <wp:docPr id="6" name="Picture 6"/>
+            <wp:cNvGraphicFramePr>
+              <a:graphicFrameLocks xmlns:a="http://schemas.openxmlformats.org/drawingml/2006/main" noChangeAspect="1"/>
+            </wp:cNvGraphicFramePr>
+            <a:graphic xmlns:a="http://schemas.openxmlformats.org/drawingml/2006/main">
+              <a:graphicData uri="http://schemas.openxmlformats.org/drawingml/2006/picture">
+                <pic:pic xmlns:pic="http://schemas.openxmlformats.org/drawingml/2006/picture">
+                  <pic:nvPicPr>
+                    <pic:cNvPr id="1" name=""/>
+                    <pic:cNvPicPr/>
+                  </pic:nvPicPr>
+                  <pic:blipFill>
+                    <a:blip r:embed="rId9"/>
+                    <a:stretch>
+                      <a:fillRect/>
+                    </a:stretch>
+                  </pic:blipFill>
+                  <pic:spPr>
+                    <a:xfrm>
+                      <a:off x="0" y="0"/>
+                      <a:ext cx="4610100" cy="5943600"/>
+                    </a:xfrm>
+                    <a:prstGeom prst="rect">
+                      <a:avLst/>
+                    </a:prstGeom>
+                  </pic:spPr>
+                </pic:pic>
+              </a:graphicData>
+            </a:graphic>
+          </wp:inline>
+        </w:drawing>
+      </w:r>
+    </w:p>
+    <w:p/>
+    <w:p>
+      <w:r>
+        <w:rPr>
+          <w:noProof/>
+        </w:rPr>
+        <w:lastRenderedPageBreak/>
+        <w:drawing>
+          <wp:inline distT="0" distB="0" distL="0" distR="0" wp14:anchorId="6DD09168" wp14:editId="51EE4194">
+            <wp:extent cx="4438650" cy="5953125"/>
+            <wp:effectExtent l="0" t="0" r="0" b="9525"/>
+            <wp:docPr id="7" name="Picture 7"/>
+            <wp:cNvGraphicFramePr>
+              <a:graphicFrameLocks xmlns:a="http://schemas.openxmlformats.org/drawingml/2006/main" noChangeAspect="1"/>
+            </wp:cNvGraphicFramePr>
+            <a:graphic xmlns:a="http://schemas.openxmlformats.org/drawingml/2006/main">
+              <a:graphicData uri="http://schemas.openxmlformats.org/drawingml/2006/picture">
+                <pic:pic xmlns:pic="http://schemas.openxmlformats.org/drawingml/2006/picture">
+                  <pic:nvPicPr>
+                    <pic:cNvPr id="1" name=""/>
+                    <pic:cNvPicPr/>
+                  </pic:nvPicPr>
+                  <pic:blipFill>
+                    <a:blip r:embed="rId10"/>
+                    <a:stretch>
+                      <a:fillRect/>
+                    </a:stretch>
+                  </pic:blipFill>
+                  <pic:spPr>
+                    <a:xfrm>
+                      <a:off x="0" y="0"/>
+                      <a:ext cx="4438650" cy="5953125"/>
+                    </a:xfrm>
+                    <a:prstGeom prst="rect">
+                      <a:avLst/>
+                    </a:prstGeom>
+                  </pic:spPr>
+                </pic:pic>
+              </a:graphicData>
+            </a:graphic>
+          </wp:inline>
+        </w:drawing>
+      </w:r>
+    </w:p>
+    <w:p/>
+    <w:p>
+      <w:r>
+        <w:rPr>
+          <w:noProof/>
+        </w:rPr>
+        <w:lastRenderedPageBreak/>
+        <w:drawing>
+          <wp:inline distT="0" distB="0" distL="0" distR="0" wp14:anchorId="39B7DAE8" wp14:editId="673FFC58">
+            <wp:extent cx="4600575" cy="7562850"/>
+            <wp:effectExtent l="0" t="0" r="9525" b="0"/>
+            <wp:docPr id="8" name="Picture 8"/>
+            <wp:cNvGraphicFramePr>
+              <a:graphicFrameLocks xmlns:a="http://schemas.openxmlformats.org/drawingml/2006/main" noChangeAspect="1"/>
+            </wp:cNvGraphicFramePr>
+            <a:graphic xmlns:a="http://schemas.openxmlformats.org/drawingml/2006/main">
+              <a:graphicData uri="http://schemas.openxmlformats.org/drawingml/2006/picture">
+                <pic:pic xmlns:pic="http://schemas.openxmlformats.org/drawingml/2006/picture">
+                  <pic:nvPicPr>
+                    <pic:cNvPr id="1" name=""/>
+                    <pic:cNvPicPr/>
+                  </pic:nvPicPr>
+                  <pic:blipFill>
+                    <a:blip r:embed="rId11"/>
+                    <a:stretch>
+                      <a:fillRect/>
+                    </a:stretch>
+                  </pic:blipFill>
+                  <pic:spPr>
+                    <a:xfrm>
+                      <a:off x="0" y="0"/>
+                      <a:ext cx="4600575" cy="7562850"/>
+                    </a:xfrm>
+                    <a:prstGeom prst="rect">
+                      <a:avLst/>
+                    </a:prstGeom>
+                  </pic:spPr>
+                </pic:pic>
+              </a:graphicData>
+            </a:graphic>
+          </wp:inline>
+        </w:drawing>
+      </w:r>
       <w:bookmarkStart w:id="0" w:name="_GoBack"/>
       <w:bookmarkEnd w:id="0"/>
     </w:p>

</xml_diff>